<commit_message>
update doc on 1 Apr 2020, 9.42am
</commit_message>
<xml_diff>
--- a/docs/TIPP-AAI Capstone Project Report final.docx
+++ b/docs/TIPP-AAI Capstone Project Report final.docx
@@ -739,8 +739,6 @@
               <w:lang w:eastAsia="en-US"/>
             </w:rPr>
           </w:pPr>
-          <w:bookmarkStart w:id="2" w:name="_GoBack"/>
-          <w:bookmarkEnd w:id="2"/>
         </w:p>
         <w:p>
           <w:pPr>
@@ -2592,7 +2590,7 @@
           <w:rFonts w:asciiTheme="minorHAnsi" w:hAnsiTheme="minorHAnsi"/>
         </w:rPr>
       </w:pPr>
-      <w:bookmarkStart w:id="3" w:name="_Toc36576161"/>
+      <w:bookmarkStart w:id="2" w:name="_Toc36576161"/>
       <w:r>
         <w:rPr>
           <w:rFonts w:asciiTheme="minorHAnsi" w:hAnsiTheme="minorHAnsi"/>
@@ -2600,45 +2598,45 @@
         <w:lastRenderedPageBreak/>
         <w:t>1. Background</w:t>
       </w:r>
+      <w:bookmarkEnd w:id="2"/>
+    </w:p>
+    <w:p>
+      <w:pPr>
+        <w:jc w:val="both"/>
+      </w:pPr>
+      <w:r>
+        <w:t xml:space="preserve">This project is a </w:t>
+      </w:r>
+      <w:r>
+        <w:t xml:space="preserve">collaboration between Nvidia and Republic Polytechnic (RP) as a capstone project for the Tech Immersion and Placement Programme (TIPP) programme by Infocomm Media Development Authority (IMDA). </w:t>
+      </w:r>
+      <w:r>
+        <w:t xml:space="preserve"> </w:t>
+      </w:r>
+      <w:r>
+        <w:t>The project aims to provide a real-world work environment for the students to apply artificial intelligence techniques taught in the course.</w:t>
+      </w:r>
+      <w:r>
+        <w:t xml:space="preserve"> </w:t>
+      </w:r>
+      <w:r>
+        <w:t xml:space="preserve"> Supervisors in return receive the intellectual property of the final product. </w:t>
+      </w:r>
+    </w:p>
+    <w:p>
+      <w:pPr>
+        <w:pStyle w:val="Heading2"/>
+      </w:pPr>
+      <w:bookmarkStart w:id="3" w:name="_Toc36542782"/>
+      <w:bookmarkStart w:id="4" w:name="_Toc36576162"/>
+      <w:r>
+        <w:t xml:space="preserve">1.1 </w:t>
+      </w:r>
+      <w:r>
+        <w:t>Goal</w:t>
+      </w:r>
       <w:bookmarkEnd w:id="3"/>
-    </w:p>
-    <w:p>
-      <w:pPr>
-        <w:jc w:val="both"/>
-      </w:pPr>
-      <w:r>
-        <w:t xml:space="preserve">This project is a </w:t>
-      </w:r>
-      <w:r>
-        <w:t xml:space="preserve">collaboration between Nvidia and Republic Polytechnic (RP) as a capstone project for the Tech Immersion and Placement Programme (TIPP) programme by Infocomm Media Development Authority (IMDA). </w:t>
-      </w:r>
-      <w:r>
-        <w:t xml:space="preserve"> </w:t>
-      </w:r>
-      <w:r>
-        <w:t>The project aims to provide a real-world work environment for the students to apply artificial intelligence techniques taught in the course.</w:t>
-      </w:r>
-      <w:r>
-        <w:t xml:space="preserve"> </w:t>
-      </w:r>
-      <w:r>
-        <w:t xml:space="preserve"> Supervisors in return receive the intellectual property of the final product. </w:t>
-      </w:r>
-    </w:p>
-    <w:p>
-      <w:pPr>
-        <w:pStyle w:val="Heading2"/>
-      </w:pPr>
-      <w:bookmarkStart w:id="4" w:name="_Toc36542782"/>
-      <w:bookmarkStart w:id="5" w:name="_Toc36576162"/>
-      <w:r>
-        <w:t xml:space="preserve">1.1 </w:t>
-      </w:r>
-      <w:r>
-        <w:t>Goal</w:t>
-      </w:r>
       <w:bookmarkEnd w:id="4"/>
-      <w:bookmarkEnd w:id="5"/>
     </w:p>
     <w:p>
       <w:pPr>
@@ -2717,7 +2715,7 @@
           <w:rFonts w:asciiTheme="minorHAnsi" w:hAnsiTheme="minorHAnsi"/>
         </w:rPr>
       </w:pPr>
-      <w:bookmarkStart w:id="6" w:name="_Toc36576163"/>
+      <w:bookmarkStart w:id="5" w:name="_Toc36576163"/>
       <w:r>
         <w:rPr>
           <w:rFonts w:asciiTheme="minorHAnsi" w:hAnsiTheme="minorHAnsi"/>
@@ -2725,7 +2723,7 @@
         <w:lastRenderedPageBreak/>
         <w:t>2. Methodology and Design</w:t>
       </w:r>
-      <w:bookmarkEnd w:id="6"/>
+      <w:bookmarkEnd w:id="5"/>
     </w:p>
     <w:p>
       <w:pPr>
@@ -2735,7 +2733,13 @@
         <w:t xml:space="preserve">Project: </w:t>
       </w:r>
       <w:r>
-        <w:t>Extractive Summariser using BERT transformer model.</w:t>
+        <w:t>Extractive Summari</w:t>
+      </w:r>
+      <w:r>
+        <w:t>z</w:t>
+      </w:r>
+      <w:r>
+        <w:t>er using BERT transformer model.</w:t>
       </w:r>
     </w:p>
     <w:p>
@@ -2743,7 +2747,13 @@
         <w:jc w:val="both"/>
       </w:pPr>
       <w:r>
-        <w:t xml:space="preserve">i) The main entry to the application is via a webpage where user enters a URL as an input.  This BERT model summariser aims to extract key feature sentences of the main corpus. </w:t>
+        <w:t>i) The main entry to the application is via a webpage where user enters a URL as an input.  This BERT model summari</w:t>
+      </w:r>
+      <w:r>
+        <w:t>z</w:t>
+      </w:r>
+      <w:r>
+        <w:t xml:space="preserve">er aims to extract key feature sentences of the main corpus. </w:t>
       </w:r>
     </w:p>
     <w:p>
@@ -2785,8 +2795,8 @@
           <w:szCs w:val="22"/>
         </w:rPr>
       </w:pPr>
-      <w:bookmarkStart w:id="7" w:name="_Toc36542784"/>
-      <w:bookmarkStart w:id="8" w:name="_Toc36576164"/>
+      <w:bookmarkStart w:id="6" w:name="_Toc36542784"/>
+      <w:bookmarkStart w:id="7" w:name="_Toc36576164"/>
       <w:r>
         <w:rPr>
           <w:rFonts w:asciiTheme="minorHAnsi" w:hAnsiTheme="minorHAnsi"/>
@@ -2799,8 +2809,8 @@
         </w:rPr>
         <w:t>Software Data Flow</w:t>
       </w:r>
+      <w:bookmarkEnd w:id="6"/>
       <w:bookmarkEnd w:id="7"/>
-      <w:bookmarkEnd w:id="8"/>
     </w:p>
     <w:p>
       <w:pPr>
@@ -2890,7 +2900,21 @@
         <w:jc w:val="both"/>
       </w:pPr>
       <w:r>
-        <w:t>The software is developed using available open-source application frameworks (Streamlit, Flask etc.) and Hugging Face BERT/Transformer model.  Python scripting language is mostly used.</w:t>
+        <w:t>The software is developed using available open-source application frameworks (</w:t>
+      </w:r>
+      <w:proofErr w:type="spellStart"/>
+      <w:r>
+        <w:t>Streamlit</w:t>
+      </w:r>
+      <w:proofErr w:type="spellEnd"/>
+      <w:r>
+        <w:t>, Flask</w:t>
+      </w:r>
+      <w:r>
+        <w:t>, Newspaper3k</w:t>
+      </w:r>
+      <w:r>
+        <w:t xml:space="preserve"> etc.) and Hugging Face BERT/Transformer model.  Python scripting language is mostly used.</w:t>
       </w:r>
     </w:p>
     <w:p>
@@ -2898,11 +2922,11 @@
         <w:jc w:val="both"/>
       </w:pPr>
       <w:r>
-        <w:t xml:space="preserve">Streamlit architecture is based on mirroring a web application the same way a plain Python script is written and displayed.  Streamlit applications have a unique data flow: every time a change is made on the user interface (UI), it triggers an automatic call to the server and trigger an update to the </w:t>
+        <w:t xml:space="preserve">Streamlit architecture is based on mirroring a web application the same way a plain Python script is written and displayed.  Streamlit applications have a unique data flow: every time a change is made </w:t>
       </w:r>
       <w:r>
         <w:lastRenderedPageBreak/>
-        <w:t>screen (for example, when the application needs to response to a button press), Streamlit will attempt to rerun the entire Python script from top to bottom.</w:t>
+        <w:t>on the user interface (UI), it triggers an automatic call to the server and trigger an update to the screen (for example, when the application needs to response to a button press), Streamlit will attempt to rerun the entire Python script from top to bottom.</w:t>
       </w:r>
     </w:p>
     <w:p>
@@ -2910,7 +2934,13 @@
         <w:jc w:val="both"/>
       </w:pPr>
       <w:r>
-        <w:t xml:space="preserve">This will pose a challenge for the application/UI developer because it is not implemented as a 'call back', like most web applications will perform.  Some of these quirks can be modified using Streamlit's cache decorator (i.e. streamlit@cache) which allows developers to skip certain costly computations when the application reruns.  However, such technique, as we have observed, may create stability issues. </w:t>
+        <w:t xml:space="preserve">This will pose a challenge for the application/UI developer because it is not implemented as a 'call back', like most web applications will </w:t>
+      </w:r>
+      <w:r>
+        <w:t>implement</w:t>
+      </w:r>
+      <w:r>
+        <w:t xml:space="preserve">.  Some of these quirks can be modified using Streamlit's cache decorator (i.e. streamlit@cache) which allows developers to skip certain costly computations when the application reruns.  However, such technique as we have observed, may create stability issues. </w:t>
       </w:r>
     </w:p>
     <w:p>
@@ -2920,8 +2950,8 @@
           <w:rFonts w:asciiTheme="minorHAnsi" w:hAnsiTheme="minorHAnsi"/>
         </w:rPr>
       </w:pPr>
-      <w:bookmarkStart w:id="9" w:name="_Toc36542785"/>
-      <w:bookmarkStart w:id="10" w:name="_Toc36576165"/>
+      <w:bookmarkStart w:id="8" w:name="_Toc36542785"/>
+      <w:bookmarkStart w:id="9" w:name="_Toc36576165"/>
       <w:r>
         <w:rPr>
           <w:rFonts w:asciiTheme="minorHAnsi" w:hAnsiTheme="minorHAnsi"/>
@@ -2934,15 +2964,27 @@
         </w:rPr>
         <w:t>Collecting User Feedback</w:t>
       </w:r>
+      <w:bookmarkEnd w:id="8"/>
       <w:bookmarkEnd w:id="9"/>
-      <w:bookmarkEnd w:id="10"/>
     </w:p>
     <w:p>
       <w:pPr>
         <w:jc w:val="both"/>
       </w:pPr>
       <w:r>
-        <w:t>User can feedback or suggest user-defined summary by checking or unchecking the returned check boxes.  The original and enhanced summaries are saved as CSV (Comma Separated Values) files for future model fine tuning and improvements.</w:t>
+        <w:t xml:space="preserve">User can feedback or suggest user-defined summary by checking or unchecking the returned check boxes.  </w:t>
+      </w:r>
+      <w:r>
+        <w:t xml:space="preserve">Check boxes are used to reflect machine or user selected summary.  </w:t>
+      </w:r>
+      <w:r>
+        <w:t xml:space="preserve">The original and enhanced summaries </w:t>
+      </w:r>
+      <w:r>
+        <w:t>can be</w:t>
+      </w:r>
+      <w:r>
+        <w:t xml:space="preserve"> saved as CSV (Comma Separated Values) files for future model fine tuning and improvements.</w:t>
       </w:r>
     </w:p>
     <w:p>
@@ -3081,8 +3123,8 @@
           <w:rFonts w:asciiTheme="minorHAnsi" w:hAnsiTheme="minorHAnsi"/>
         </w:rPr>
       </w:pPr>
-      <w:bookmarkStart w:id="11" w:name="_Toc36542786"/>
-      <w:bookmarkStart w:id="12" w:name="_Toc36576166"/>
+      <w:bookmarkStart w:id="10" w:name="_Toc36542786"/>
+      <w:bookmarkStart w:id="11" w:name="_Toc36576166"/>
       <w:r>
         <w:rPr>
           <w:rFonts w:asciiTheme="minorHAnsi" w:hAnsiTheme="minorHAnsi"/>
@@ -3095,8 +3137,8 @@
         </w:rPr>
         <w:t>Scoring and evaluation system</w:t>
       </w:r>
+      <w:bookmarkEnd w:id="10"/>
       <w:bookmarkEnd w:id="11"/>
-      <w:bookmarkEnd w:id="12"/>
     </w:p>
     <w:p>
       <w:pPr>
@@ -3127,22 +3169,12 @@
     </w:p>
     <w:p>
       <w:pPr>
-        <w:rPr>
-          <w:rFonts w:cs="Times New Roman"/>
-          <w:sz w:val="24"/>
-          <w:szCs w:val="24"/>
-          <w:lang w:eastAsia="en-US"/>
-        </w:rPr>
-      </w:pPr>
-    </w:p>
-    <w:p>
-      <w:pPr>
         <w:pStyle w:val="Heading1"/>
         <w:rPr>
           <w:rFonts w:asciiTheme="minorHAnsi" w:hAnsiTheme="minorHAnsi"/>
         </w:rPr>
       </w:pPr>
-      <w:bookmarkStart w:id="13" w:name="_Toc36576167"/>
+      <w:bookmarkStart w:id="12" w:name="_Toc36576167"/>
       <w:r>
         <w:rPr>
           <w:rFonts w:asciiTheme="minorHAnsi" w:hAnsiTheme="minorHAnsi"/>
@@ -3150,38 +3182,44 @@
         <w:lastRenderedPageBreak/>
         <w:t>3. Findings</w:t>
       </w:r>
+      <w:bookmarkEnd w:id="12"/>
+    </w:p>
+    <w:p>
+      <w:pPr>
+        <w:pStyle w:val="Heading2"/>
+        <w:rPr>
+          <w:rFonts w:asciiTheme="minorHAnsi" w:hAnsiTheme="minorHAnsi"/>
+        </w:rPr>
+      </w:pPr>
+      <w:bookmarkStart w:id="13" w:name="_Toc36542789"/>
+      <w:bookmarkStart w:id="14" w:name="_Toc36576168"/>
+      <w:r>
+        <w:rPr>
+          <w:rFonts w:asciiTheme="minorHAnsi" w:hAnsiTheme="minorHAnsi"/>
+        </w:rPr>
+        <w:t xml:space="preserve">3.1 </w:t>
+      </w:r>
+      <w:r>
+        <w:rPr>
+          <w:rFonts w:asciiTheme="minorHAnsi" w:hAnsiTheme="minorHAnsi"/>
+        </w:rPr>
+        <w:t>BERT Models Are Not Equal</w:t>
+      </w:r>
       <w:bookmarkEnd w:id="13"/>
-    </w:p>
-    <w:p>
-      <w:pPr>
-        <w:pStyle w:val="Heading2"/>
-        <w:rPr>
-          <w:rFonts w:asciiTheme="minorHAnsi" w:hAnsiTheme="minorHAnsi"/>
-        </w:rPr>
-      </w:pPr>
-      <w:bookmarkStart w:id="14" w:name="_Toc36542789"/>
-      <w:bookmarkStart w:id="15" w:name="_Toc36576168"/>
-      <w:r>
-        <w:rPr>
-          <w:rFonts w:asciiTheme="minorHAnsi" w:hAnsiTheme="minorHAnsi"/>
-        </w:rPr>
-        <w:t xml:space="preserve">3.1 </w:t>
-      </w:r>
-      <w:r>
-        <w:rPr>
-          <w:rFonts w:asciiTheme="minorHAnsi" w:hAnsiTheme="minorHAnsi"/>
-        </w:rPr>
-        <w:t>BERT Models Are Not Equal</w:t>
-      </w:r>
       <w:bookmarkEnd w:id="14"/>
-      <w:bookmarkEnd w:id="15"/>
     </w:p>
     <w:p>
       <w:pPr>
         <w:jc w:val="both"/>
       </w:pPr>
       <w:r>
-        <w:t xml:space="preserve">When we first started out, we utilised the “stock” BERT model (bert-base-uncased) that was embedded in the summarizer library.  While testing, we quickly realised that we may face into some usability issues as the waiting time for the extractive summary takes around </w:t>
+        <w:t>When we first started out, we utilised the “stock” BERT model (bert-base-uncased) that was embedded in the summarizer library.  While testing, we quickly realised that we may face some usability issues as the waiting time for the extractive summary t</w:t>
+      </w:r>
+      <w:r>
+        <w:t>ook</w:t>
+      </w:r>
+      <w:r>
+        <w:t xml:space="preserve"> around </w:t>
       </w:r>
       <w:r>
         <w:t>seventeen (17)</w:t>
@@ -3454,7 +3492,7 @@
           </w:tcPr>
           <w:p>
             <w:pPr>
-              <w:jc w:val="center"/>
+              <w:jc w:val="both"/>
               <w:rPr>
                 <w:noProof/>
               </w:rPr>
@@ -3481,7 +3519,7 @@
               <w:fldChar w:fldCharType="end"/>
             </w:r>
             <w:r>
-              <w:t>.1. Human Attention Span Infographics (digital information world);</w:t>
+              <w:t>.1. Human Attention Span Infographics (digital information world)</w:t>
             </w:r>
           </w:p>
         </w:tc>
@@ -3549,8 +3587,8 @@
           <w:rFonts w:asciiTheme="minorHAnsi" w:hAnsiTheme="minorHAnsi"/>
         </w:rPr>
       </w:pPr>
-      <w:bookmarkStart w:id="16" w:name="_Toc36542790"/>
-      <w:bookmarkStart w:id="17" w:name="_Toc36576169"/>
+      <w:bookmarkStart w:id="15" w:name="_Toc36542790"/>
+      <w:bookmarkStart w:id="16" w:name="_Toc36576169"/>
       <w:r>
         <w:rPr>
           <w:rFonts w:asciiTheme="minorHAnsi" w:hAnsiTheme="minorHAnsi"/>
@@ -3564,8 +3602,8 @@
         </w:rPr>
         <w:t>ROUGE and not BLEU</w:t>
       </w:r>
+      <w:bookmarkEnd w:id="15"/>
       <w:bookmarkEnd w:id="16"/>
-      <w:bookmarkEnd w:id="17"/>
     </w:p>
     <w:p>
       <w:pPr>
@@ -3785,7 +3823,7 @@
           <w:rFonts w:asciiTheme="minorHAnsi" w:hAnsiTheme="minorHAnsi"/>
         </w:rPr>
       </w:pPr>
-      <w:bookmarkStart w:id="18" w:name="_Toc36576170"/>
+      <w:bookmarkStart w:id="17" w:name="_Toc36576170"/>
       <w:r>
         <w:rPr>
           <w:rFonts w:asciiTheme="minorHAnsi" w:hAnsiTheme="minorHAnsi"/>
@@ -3793,33 +3831,39 @@
         <w:lastRenderedPageBreak/>
         <w:t>4. Evaluation and Analysis</w:t>
       </w:r>
+      <w:bookmarkEnd w:id="17"/>
+    </w:p>
+    <w:p>
+      <w:pPr>
+        <w:pStyle w:val="Heading2"/>
+        <w:rPr>
+          <w:rFonts w:asciiTheme="minorHAnsi" w:hAnsiTheme="minorHAnsi"/>
+        </w:rPr>
+      </w:pPr>
+      <w:bookmarkStart w:id="18" w:name="_Toc36576171"/>
+      <w:r>
+        <w:rPr>
+          <w:rFonts w:asciiTheme="minorHAnsi" w:hAnsiTheme="minorHAnsi"/>
+        </w:rPr>
+        <w:t xml:space="preserve">4.1 </w:t>
+      </w:r>
+      <w:r>
+        <w:rPr>
+          <w:rFonts w:asciiTheme="minorHAnsi" w:hAnsiTheme="minorHAnsi"/>
+        </w:rPr>
+        <w:t>ROUGE scoring model</w:t>
+      </w:r>
       <w:bookmarkEnd w:id="18"/>
     </w:p>
     <w:p>
-      <w:pPr>
-        <w:pStyle w:val="Heading2"/>
-        <w:rPr>
-          <w:rFonts w:asciiTheme="minorHAnsi" w:hAnsiTheme="minorHAnsi"/>
-        </w:rPr>
-      </w:pPr>
-      <w:bookmarkStart w:id="19" w:name="_Toc36576171"/>
-      <w:r>
-        <w:rPr>
-          <w:rFonts w:asciiTheme="minorHAnsi" w:hAnsiTheme="minorHAnsi"/>
-        </w:rPr>
-        <w:t xml:space="preserve">4.1 </w:t>
-      </w:r>
-      <w:r>
-        <w:rPr>
-          <w:rFonts w:asciiTheme="minorHAnsi" w:hAnsiTheme="minorHAnsi"/>
-        </w:rPr>
-        <w:t>ROUGE scoring model</w:t>
-      </w:r>
-      <w:bookmarkEnd w:id="19"/>
-    </w:p>
-    <w:p>
-      <w:r>
-        <w:t xml:space="preserve">To evaluate our summariser model, we use a ROUGE scoring model. </w:t>
+      <w:r>
+        <w:t>To evaluate our summari</w:t>
+      </w:r>
+      <w:r>
+        <w:t>z</w:t>
+      </w:r>
+      <w:r>
+        <w:t xml:space="preserve">er model, we use a ROUGE scoring model. </w:t>
       </w:r>
     </w:p>
     <w:p>
@@ -3830,7 +3874,13 @@
         <w:t xml:space="preserve">From the annotated </w:t>
       </w:r>
       <w:r>
-        <w:t>corpus derived for previous steps</w:t>
+        <w:t>corpus derived f</w:t>
+      </w:r>
+      <w:r>
+        <w:t>rom</w:t>
+      </w:r>
+      <w:r>
+        <w:t xml:space="preserve"> previous steps</w:t>
       </w:r>
       <w:r>
         <w:t xml:space="preserve">, we will be able to fit it into our ROUGE scoring model for scoring. </w:t>
@@ -3841,7 +3891,16 @@
         <w:jc w:val="both"/>
       </w:pPr>
       <w:r>
-        <w:t>We display 3 scenarios: (1) When the translation is perfect, (2) when the translation is not perfect, and user highlighted more sentence</w:t>
+        <w:t>Three</w:t>
+      </w:r>
+      <w:r>
+        <w:t xml:space="preserve"> scenarios</w:t>
+      </w:r>
+      <w:r>
+        <w:t xml:space="preserve"> were considered</w:t>
+      </w:r>
+      <w:r>
+        <w:t>: (1) When the translation is perfect, (2) when the translation is not perfect, and user highlighted more sentence</w:t>
       </w:r>
       <w:r>
         <w:t>s</w:t>
@@ -4267,7 +4326,19 @@
         <w:rPr>
           <w:lang w:eastAsia="en-US"/>
         </w:rPr>
-        <w:t>In this case. we may consider reducing the amount of summariser results, or more fine-tuning.</w:t>
+        <w:t>In this case. we may consider reducing the amount of summari</w:t>
+      </w:r>
+      <w:r>
+        <w:rPr>
+          <w:lang w:eastAsia="en-US"/>
+        </w:rPr>
+        <w:t>z</w:t>
+      </w:r>
+      <w:r>
+        <w:rPr>
+          <w:lang w:eastAsia="en-US"/>
+        </w:rPr>
+        <w:t>er results, or more fine-tuning.</w:t>
       </w:r>
     </w:p>
     <w:p>
@@ -4277,7 +4348,7 @@
           <w:rFonts w:asciiTheme="minorHAnsi" w:hAnsiTheme="minorHAnsi"/>
         </w:rPr>
       </w:pPr>
-      <w:bookmarkStart w:id="20" w:name="_Toc36576172"/>
+      <w:bookmarkStart w:id="19" w:name="_Toc36576172"/>
       <w:r>
         <w:rPr>
           <w:rFonts w:asciiTheme="minorHAnsi" w:hAnsiTheme="minorHAnsi"/>
@@ -4285,7 +4356,7 @@
         <w:lastRenderedPageBreak/>
         <w:t>5. Results</w:t>
       </w:r>
-      <w:bookmarkEnd w:id="20"/>
+      <w:bookmarkEnd w:id="19"/>
     </w:p>
     <w:p>
       <w:pPr>
@@ -4390,7 +4461,7 @@
           <w:rFonts w:asciiTheme="minorHAnsi" w:hAnsiTheme="minorHAnsi"/>
         </w:rPr>
       </w:pPr>
-      <w:bookmarkStart w:id="21" w:name="_Toc36576173"/>
+      <w:bookmarkStart w:id="20" w:name="_Toc36576173"/>
       <w:r>
         <w:rPr>
           <w:rFonts w:asciiTheme="minorHAnsi" w:hAnsiTheme="minorHAnsi"/>
@@ -4404,7 +4475,7 @@
         </w:rPr>
         <w:t>Conclusion</w:t>
       </w:r>
-      <w:bookmarkEnd w:id="21"/>
+      <w:bookmarkEnd w:id="20"/>
     </w:p>
     <w:p>
       <w:pPr>
@@ -4423,7 +4494,7 @@
           <w:szCs w:val="24"/>
           <w:lang w:eastAsia="en-US"/>
         </w:rPr>
-        <w:t xml:space="preserve">We concluded that the DistillBERT model is the optimal BERT model for a general news extractive summariser. </w:t>
+        <w:t>We concluded that the DistillBERT model is the optimal BERT model for a general news extractive summari</w:t>
       </w:r>
       <w:r>
         <w:rPr>
@@ -4432,7 +4503,7 @@
           <w:szCs w:val="24"/>
           <w:lang w:eastAsia="en-US"/>
         </w:rPr>
-        <w:t xml:space="preserve"> </w:t>
+        <w:t>z</w:t>
       </w:r>
       <w:r>
         <w:rPr>
@@ -4441,7 +4512,7 @@
           <w:szCs w:val="24"/>
           <w:lang w:eastAsia="en-US"/>
         </w:rPr>
-        <w:t xml:space="preserve">A ROUGE scoring model is the most appropriate scoring system as it provides more feedback. </w:t>
+        <w:t xml:space="preserve">er. </w:t>
       </w:r>
       <w:r>
         <w:rPr>
@@ -4459,7 +4530,61 @@
           <w:szCs w:val="24"/>
           <w:lang w:eastAsia="en-US"/>
         </w:rPr>
-        <w:t xml:space="preserve">Using a modular coding style, a user could swop out and replace individual parts of the summariser without breaking it. </w:t>
+        <w:t xml:space="preserve">A ROUGE scoring model is the most appropriate scoring system as it provides more feedback. </w:t>
+      </w:r>
+      <w:r>
+        <w:rPr>
+          <w:rFonts w:cs="Times New Roman"/>
+          <w:sz w:val="24"/>
+          <w:szCs w:val="24"/>
+          <w:lang w:eastAsia="en-US"/>
+        </w:rPr>
+        <w:t xml:space="preserve"> </w:t>
+      </w:r>
+      <w:r>
+        <w:rPr>
+          <w:rFonts w:cs="Times New Roman"/>
+          <w:sz w:val="24"/>
+          <w:szCs w:val="24"/>
+          <w:lang w:eastAsia="en-US"/>
+        </w:rPr>
+        <w:t>Using a modular coding style, a user could swop out and replace individual parts of the summari</w:t>
+      </w:r>
+      <w:r>
+        <w:rPr>
+          <w:rFonts w:cs="Times New Roman"/>
+          <w:sz w:val="24"/>
+          <w:szCs w:val="24"/>
+          <w:lang w:eastAsia="en-US"/>
+        </w:rPr>
+        <w:t>z</w:t>
+      </w:r>
+      <w:r>
+        <w:rPr>
+          <w:rFonts w:cs="Times New Roman"/>
+          <w:sz w:val="24"/>
+          <w:szCs w:val="24"/>
+          <w:lang w:eastAsia="en-US"/>
+        </w:rPr>
+        <w:t xml:space="preserve">er without </w:t>
+      </w:r>
+      <w:r>
+        <w:rPr>
+          <w:rFonts w:cs="Times New Roman"/>
+          <w:sz w:val="24"/>
+          <w:szCs w:val="24"/>
+          <w:lang w:eastAsia="en-US"/>
+        </w:rPr>
+        <w:t>minimum effort</w:t>
+      </w:r>
+      <w:r>
+        <w:rPr>
+          <w:rFonts w:cs="Times New Roman"/>
+          <w:sz w:val="24"/>
+          <w:szCs w:val="24"/>
+          <w:lang w:eastAsia="en-US"/>
+        </w:rPr>
+        <w:t xml:space="preserve">. </w:t>
       </w:r>
     </w:p>
     <w:p>
@@ -4493,7 +4618,7 @@
           <w:rFonts w:asciiTheme="minorHAnsi" w:hAnsiTheme="minorHAnsi"/>
         </w:rPr>
       </w:pPr>
-      <w:bookmarkStart w:id="22" w:name="_Toc36576174"/>
+      <w:bookmarkStart w:id="21" w:name="_Toc36576174"/>
       <w:r>
         <w:rPr>
           <w:rFonts w:asciiTheme="minorHAnsi" w:hAnsiTheme="minorHAnsi"/>
@@ -4507,7 +4632,7 @@
         </w:rPr>
         <w:t>Recommendations</w:t>
       </w:r>
-      <w:bookmarkEnd w:id="22"/>
+      <w:bookmarkEnd w:id="21"/>
     </w:p>
     <w:p>
       <w:pPr>
@@ -4522,7 +4647,33 @@
         <w:jc w:val="both"/>
       </w:pPr>
       <w:r>
-        <w:t xml:space="preserve">The Streamlit application works perfectly for a proof-of-concept user interface; to quickly unlock the power of the underlying model and test out concept feasibility.  However, the UI content has some limitations such as lack of feedback functionality (like a HTML), and limited fine-tuning options, which limits our ability to improve the product.  As an improvement, the user can migrate to a full-fletch web development environment. </w:t>
+        <w:t>The Streamlit application works perfectly for a proof-of-concept user interface; to quickly unlock the power of the underlying model and test out concept feasibility.  However, the UI content has some limitations such as lack of feedback functionality (like a HTML</w:t>
+      </w:r>
+      <w:r>
+        <w:t xml:space="preserve"> appl</w:t>
+      </w:r>
+      <w:r>
+        <w:t>i</w:t>
+      </w:r>
+      <w:r>
+        <w:t>cation</w:t>
+      </w:r>
+      <w:r>
+        <w:t>), and limited fine-tuning options, which limits our ability to improve the product.  As an improvement, the user can migrate to a full-fletch web development environment</w:t>
+      </w:r>
+      <w:r>
+        <w:t xml:space="preserve">, probably using </w:t>
+      </w:r>
+      <w:proofErr w:type="spellStart"/>
+      <w:r>
+        <w:t>Javascript</w:t>
+      </w:r>
+      <w:proofErr w:type="spellEnd"/>
+      <w:r>
+        <w:t>, HTML5, Bootstrap, jQuery, for example</w:t>
+      </w:r>
+      <w:r>
+        <w:t xml:space="preserve">. </w:t>
       </w:r>
     </w:p>
     <w:p>
@@ -4574,7 +4725,7 @@
           <w:rFonts w:asciiTheme="minorHAnsi" w:hAnsiTheme="minorHAnsi"/>
         </w:rPr>
       </w:pPr>
-      <w:bookmarkStart w:id="23" w:name="_Toc36576175"/>
+      <w:bookmarkStart w:id="22" w:name="_Toc36576175"/>
       <w:r>
         <w:rPr>
           <w:rFonts w:asciiTheme="minorHAnsi" w:hAnsiTheme="minorHAnsi"/>
@@ -4588,7 +4739,7 @@
         </w:rPr>
         <w:t>Appendices</w:t>
       </w:r>
-      <w:bookmarkEnd w:id="23"/>
+      <w:bookmarkEnd w:id="22"/>
     </w:p>
     <w:p>
       <w:pPr>
@@ -4603,8 +4754,8 @@
           <w:rFonts w:asciiTheme="minorHAnsi" w:hAnsiTheme="minorHAnsi"/>
         </w:rPr>
       </w:pPr>
-      <w:bookmarkStart w:id="24" w:name="_Toc36542794"/>
-      <w:bookmarkStart w:id="25" w:name="_Toc36576176"/>
+      <w:bookmarkStart w:id="23" w:name="_Toc36542794"/>
+      <w:bookmarkStart w:id="24" w:name="_Toc36576176"/>
       <w:r>
         <w:rPr>
           <w:rFonts w:asciiTheme="minorHAnsi" w:hAnsiTheme="minorHAnsi"/>
@@ -4617,8 +4768,8 @@
         </w:rPr>
         <w:t>GitHub</w:t>
       </w:r>
+      <w:bookmarkEnd w:id="23"/>
       <w:bookmarkEnd w:id="24"/>
-      <w:bookmarkEnd w:id="25"/>
     </w:p>
     <w:p>
       <w:pPr>
@@ -4807,8 +4958,8 @@
           <w:rFonts w:asciiTheme="minorHAnsi" w:hAnsiTheme="minorHAnsi"/>
         </w:rPr>
       </w:pPr>
-      <w:bookmarkStart w:id="26" w:name="_Toc36542795"/>
-      <w:bookmarkStart w:id="27" w:name="_Toc36576177"/>
+      <w:bookmarkStart w:id="25" w:name="_Toc36542795"/>
+      <w:bookmarkStart w:id="26" w:name="_Toc36576177"/>
       <w:r>
         <w:rPr>
           <w:rFonts w:asciiTheme="minorHAnsi" w:hAnsiTheme="minorHAnsi"/>
@@ -4821,8 +4972,8 @@
         </w:rPr>
         <w:t>Development Environment</w:t>
       </w:r>
+      <w:bookmarkEnd w:id="25"/>
       <w:bookmarkEnd w:id="26"/>
-      <w:bookmarkEnd w:id="27"/>
     </w:p>
     <w:p>
       <w:pPr>
@@ -4853,8 +5004,8 @@
           <w:rFonts w:asciiTheme="minorHAnsi" w:hAnsiTheme="minorHAnsi"/>
         </w:rPr>
       </w:pPr>
-      <w:bookmarkStart w:id="28" w:name="_Toc36542796"/>
-      <w:bookmarkStart w:id="29" w:name="_Toc36576178"/>
+      <w:bookmarkStart w:id="27" w:name="_Toc36542796"/>
+      <w:bookmarkStart w:id="28" w:name="_Toc36576178"/>
       <w:r>
         <w:rPr>
           <w:rFonts w:asciiTheme="minorHAnsi" w:hAnsiTheme="minorHAnsi"/>
@@ -4868,8 +5019,8 @@
         </w:rPr>
         <w:t>Extractive Summarizer</w:t>
       </w:r>
+      <w:bookmarkEnd w:id="27"/>
       <w:bookmarkEnd w:id="28"/>
-      <w:bookmarkEnd w:id="29"/>
     </w:p>
     <w:p>
       <w:pPr>
@@ -4881,7 +5032,13 @@
     </w:p>
     <w:p>
       <w:r>
-        <w:t>Install the required libraries and modules.</w:t>
+        <w:t>Install the required</w:t>
+      </w:r>
+      <w:r>
+        <w:t>, Python, Python</w:t>
+      </w:r>
+      <w:r>
+        <w:t xml:space="preserve"> libraries and modules.</w:t>
       </w:r>
     </w:p>
     <w:p>
@@ -4976,6 +5133,23 @@
     </w:p>
     <w:p>
       <w:pPr>
+        <w:rPr>
+          <w:rStyle w:val="Hyperlink"/>
+          <w:color w:val="auto"/>
+          <w:u w:val="none"/>
+        </w:rPr>
+      </w:pPr>
+      <w:r>
+        <w:rPr>
+          <w:rStyle w:val="Hyperlink"/>
+          <w:color w:val="auto"/>
+          <w:u w:val="none"/>
+        </w:rPr>
+        <w:t>To run the ROUGE scoring application, open another terminal to run it.</w:t>
+      </w:r>
+    </w:p>
+    <w:p>
+      <w:pPr>
         <w:pStyle w:val="ListParagraph"/>
         <w:numPr>
           <w:ilvl w:val="1"/>
@@ -5038,21 +5212,32 @@
     </w:p>
     <w:p>
       <w:pPr>
-        <w:pStyle w:val="ListParagraph"/>
-        <w:numPr>
-          <w:ilvl w:val="0"/>
-          <w:numId w:val="1"/>
-        </w:numPr>
         <w:jc w:val="both"/>
       </w:pPr>
       <w:r>
-        <w:t xml:space="preserve">Once Streamlit is running, you will notice the webapp is running in your browser.  If the Streamlit web app is not running in your browser, you can bring up the Streamlit web app by </w:t>
+        <w:t xml:space="preserve">Once </w:t>
+      </w:r>
+      <w:proofErr w:type="spellStart"/>
+      <w:r>
+        <w:t>Streamlit</w:t>
+      </w:r>
+      <w:proofErr w:type="spellEnd"/>
+      <w:r>
+        <w:t xml:space="preserve"> is running, you will notice the webapp is running in your browser.  If the Streamlit web app is not running in your browser, you can bring up the Streamlit web app by </w:t>
       </w:r>
       <w:r>
         <w:t xml:space="preserve">issuing this URL: </w:t>
       </w:r>
       <w:r>
-        <w:t xml:space="preserve">‘http://localhost:8501’.  We are using Chrome browser for development and testing.  </w:t>
+        <w:t xml:space="preserve">‘http://localhost:8501’.  </w:t>
+      </w:r>
+    </w:p>
+    <w:p>
+      <w:pPr>
+        <w:jc w:val="both"/>
+      </w:pPr>
+      <w:r>
+        <w:t xml:space="preserve">We are using Chrome browser for development and testing.  </w:t>
       </w:r>
     </w:p>
     <w:p>
@@ -5313,8 +5498,8 @@
           <w:rFonts w:asciiTheme="minorHAnsi" w:hAnsiTheme="minorHAnsi"/>
         </w:rPr>
       </w:pPr>
-      <w:bookmarkStart w:id="30" w:name="_Toc36542797"/>
-      <w:bookmarkStart w:id="31" w:name="_Toc36576179"/>
+      <w:bookmarkStart w:id="29" w:name="_Toc36542797"/>
+      <w:bookmarkStart w:id="30" w:name="_Toc36576179"/>
       <w:r>
         <w:rPr>
           <w:rFonts w:asciiTheme="minorHAnsi" w:hAnsiTheme="minorHAnsi"/>
@@ -5327,15 +5512,18 @@
         </w:rPr>
         <w:t>Running the Summarizer</w:t>
       </w:r>
+      <w:bookmarkEnd w:id="29"/>
       <w:bookmarkEnd w:id="30"/>
-      <w:bookmarkEnd w:id="31"/>
     </w:p>
     <w:p>
       <w:pPr>
         <w:jc w:val="both"/>
       </w:pPr>
       <w:r>
-        <w:t>Go to Singapore’s Channel New Site (</w:t>
+        <w:t>To test, g</w:t>
+      </w:r>
+      <w:r>
+        <w:t>o to Singapore’s Channel New Site (</w:t>
       </w:r>
       <w:hyperlink r:id="rId25" w:history="1">
         <w:r>
@@ -5778,8 +5966,8 @@
           <w:rFonts w:asciiTheme="minorHAnsi" w:hAnsiTheme="minorHAnsi"/>
         </w:rPr>
       </w:pPr>
-      <w:bookmarkStart w:id="32" w:name="_Toc36542798"/>
-      <w:bookmarkStart w:id="33" w:name="_Toc36576180"/>
+      <w:bookmarkStart w:id="31" w:name="_Toc36542798"/>
+      <w:bookmarkStart w:id="32" w:name="_Toc36576180"/>
       <w:r>
         <w:rPr>
           <w:rFonts w:asciiTheme="minorHAnsi" w:hAnsiTheme="minorHAnsi"/>
@@ -5792,8 +5980,8 @@
         </w:rPr>
         <w:t>ROUGE scoring model</w:t>
       </w:r>
+      <w:bookmarkEnd w:id="31"/>
       <w:bookmarkEnd w:id="32"/>
-      <w:bookmarkEnd w:id="33"/>
     </w:p>
     <w:p>
       <w:pPr>
@@ -6174,8 +6362,8 @@
           <w:rFonts w:asciiTheme="minorHAnsi" w:hAnsiTheme="minorHAnsi"/>
         </w:rPr>
       </w:pPr>
-      <w:bookmarkStart w:id="34" w:name="_Toc36542799"/>
-      <w:bookmarkStart w:id="35" w:name="_Toc36576181"/>
+      <w:bookmarkStart w:id="33" w:name="_Toc36542799"/>
+      <w:bookmarkStart w:id="34" w:name="_Toc36576181"/>
       <w:r>
         <w:rPr>
           <w:rFonts w:asciiTheme="minorHAnsi" w:hAnsiTheme="minorHAnsi"/>
@@ -6188,8 +6376,8 @@
         </w:rPr>
         <w:t>Library Versions</w:t>
       </w:r>
+      <w:bookmarkEnd w:id="33"/>
       <w:bookmarkEnd w:id="34"/>
-      <w:bookmarkEnd w:id="35"/>
     </w:p>
     <w:tbl>
       <w:tblPr>
@@ -6667,7 +6855,7 @@
           <w:rFonts w:asciiTheme="minorHAnsi" w:hAnsiTheme="minorHAnsi"/>
         </w:rPr>
       </w:pPr>
-      <w:bookmarkStart w:id="36" w:name="_Toc36576182"/>
+      <w:bookmarkStart w:id="35" w:name="_Toc36576182"/>
       <w:r>
         <w:rPr>
           <w:rFonts w:asciiTheme="minorHAnsi" w:hAnsiTheme="minorHAnsi"/>
@@ -6681,7 +6869,7 @@
         </w:rPr>
         <w:t>References</w:t>
       </w:r>
-      <w:bookmarkEnd w:id="36"/>
+      <w:bookmarkEnd w:id="35"/>
     </w:p>
     <w:p>
       <w:pPr>
@@ -6696,8 +6884,8 @@
           <w:rFonts w:asciiTheme="minorHAnsi" w:hAnsiTheme="minorHAnsi"/>
         </w:rPr>
       </w:pPr>
-      <w:bookmarkStart w:id="37" w:name="_Toc36542802"/>
-      <w:bookmarkStart w:id="38" w:name="_Toc36576183"/>
+      <w:bookmarkStart w:id="36" w:name="_Toc36542802"/>
+      <w:bookmarkStart w:id="37" w:name="_Toc36576183"/>
       <w:r>
         <w:rPr>
           <w:rFonts w:asciiTheme="minorHAnsi" w:hAnsiTheme="minorHAnsi"/>
@@ -6710,8 +6898,8 @@
         </w:rPr>
         <w:t>Main modules/Libraries</w:t>
       </w:r>
+      <w:bookmarkEnd w:id="36"/>
       <w:bookmarkEnd w:id="37"/>
-      <w:bookmarkEnd w:id="38"/>
     </w:p>
     <w:p>
       <w:pPr>
@@ -6799,8 +6987,8 @@
           <w:rFonts w:asciiTheme="minorHAnsi" w:hAnsiTheme="minorHAnsi"/>
         </w:rPr>
       </w:pPr>
-      <w:bookmarkStart w:id="39" w:name="_Toc36542803"/>
-      <w:bookmarkStart w:id="40" w:name="_Toc36576184"/>
+      <w:bookmarkStart w:id="38" w:name="_Toc36542803"/>
+      <w:bookmarkStart w:id="39" w:name="_Toc36576184"/>
       <w:r>
         <w:rPr>
           <w:rFonts w:asciiTheme="minorHAnsi" w:hAnsiTheme="minorHAnsi"/>
@@ -6811,10 +6999,22 @@
         <w:rPr>
           <w:rFonts w:asciiTheme="minorHAnsi" w:hAnsiTheme="minorHAnsi"/>
         </w:rPr>
-        <w:t>Reading and research list</w:t>
-      </w:r>
+        <w:t xml:space="preserve">Reading and </w:t>
+      </w:r>
+      <w:r>
+        <w:rPr>
+          <w:rFonts w:asciiTheme="minorHAnsi" w:hAnsiTheme="minorHAnsi"/>
+        </w:rPr>
+        <w:t>R</w:t>
+      </w:r>
+      <w:r>
+        <w:rPr>
+          <w:rFonts w:asciiTheme="minorHAnsi" w:hAnsiTheme="minorHAnsi"/>
+        </w:rPr>
+        <w:t>esearch list</w:t>
+      </w:r>
+      <w:bookmarkEnd w:id="38"/>
       <w:bookmarkEnd w:id="39"/>
-      <w:bookmarkEnd w:id="40"/>
     </w:p>
     <w:tbl>
       <w:tblPr>
@@ -9078,7 +9278,23 @@
                 <w:sz w:val="20"/>
                 <w:szCs w:val="20"/>
               </w:rPr>
-              <w:t>Bert based summariser notes</w:t>
+              <w:t>Bert based summari</w:t>
+            </w:r>
+            <w:r>
+              <w:rPr>
+                <w:rFonts w:eastAsia="Times New Roman" w:cs="Arial"/>
+                <w:sz w:val="20"/>
+                <w:szCs w:val="20"/>
+              </w:rPr>
+              <w:t>z</w:t>
+            </w:r>
+            <w:r>
+              <w:rPr>
+                <w:rFonts w:eastAsia="Times New Roman" w:cs="Arial"/>
+                <w:sz w:val="20"/>
+                <w:szCs w:val="20"/>
+              </w:rPr>
+              <w:t>er notes</w:t>
             </w:r>
           </w:p>
         </w:tc>
@@ -9313,7 +9529,23 @@
                 <w:sz w:val="20"/>
                 <w:szCs w:val="20"/>
               </w:rPr>
-              <w:t>BERT based extractive summariser</w:t>
+              <w:t>BERT based extractive summari</w:t>
+            </w:r>
+            <w:r>
+              <w:rPr>
+                <w:rFonts w:eastAsia="Times New Roman" w:cs="Arial"/>
+                <w:sz w:val="20"/>
+                <w:szCs w:val="20"/>
+              </w:rPr>
+              <w:t>z</w:t>
+            </w:r>
+            <w:r>
+              <w:rPr>
+                <w:rFonts w:eastAsia="Times New Roman" w:cs="Arial"/>
+                <w:sz w:val="20"/>
+                <w:szCs w:val="20"/>
+              </w:rPr>
+              <w:t>er</w:t>
             </w:r>
           </w:p>
         </w:tc>
@@ -9350,7 +9582,23 @@
                 <w:sz w:val="20"/>
                 <w:szCs w:val="20"/>
               </w:rPr>
-              <w:t>Extractive summariser</w:t>
+              <w:t>Extractive summari</w:t>
+            </w:r>
+            <w:r>
+              <w:rPr>
+                <w:rFonts w:eastAsia="Times New Roman" w:cs="Arial"/>
+                <w:sz w:val="20"/>
+                <w:szCs w:val="20"/>
+              </w:rPr>
+              <w:t>z</w:t>
+            </w:r>
+            <w:r>
+              <w:rPr>
+                <w:rFonts w:eastAsia="Times New Roman" w:cs="Arial"/>
+                <w:sz w:val="20"/>
+                <w:szCs w:val="20"/>
+              </w:rPr>
+              <w:t>er</w:t>
             </w:r>
           </w:p>
         </w:tc>
@@ -9389,6 +9637,8 @@
               </w:rPr>
               <w:t>EL</w:t>
             </w:r>
+            <w:bookmarkStart w:id="40" w:name="_GoBack"/>
+            <w:bookmarkEnd w:id="40"/>
           </w:p>
         </w:tc>
         <w:tc>
@@ -14389,18 +14639,18 @@
 </file>
 
 <file path=customXml/item1.xml><?xml version="1.0" encoding="utf-8"?>
+<p:properties xmlns:p="http://schemas.microsoft.com/office/2006/metadata/properties" xmlns:xsi="http://www.w3.org/2001/XMLSchema-instance" xmlns:pc="http://schemas.microsoft.com/office/infopath/2007/PartnerControls">
+  <documentManagement/>
+</p:properties>
+</file>
+
+<file path=customXml/item2.xml><?xml version="1.0" encoding="utf-8"?>
 <?mso-contentType ?>
 <FormTemplates xmlns="http://schemas.microsoft.com/sharepoint/v3/contenttype/forms">
   <Display>DocumentLibraryForm</Display>
   <Edit>DocumentLibraryForm</Edit>
   <New>DocumentLibraryForm</New>
 </FormTemplates>
-</file>
-
-<file path=customXml/item2.xml><?xml version="1.0" encoding="utf-8"?>
-<p:properties xmlns:p="http://schemas.microsoft.com/office/2006/metadata/properties" xmlns:xsi="http://www.w3.org/2001/XMLSchema-instance" xmlns:pc="http://schemas.microsoft.com/office/infopath/2007/PartnerControls">
-  <documentManagement/>
-</p:properties>
 </file>
 
 <file path=customXml/item3.xml><?xml version="1.0" encoding="utf-8"?>
@@ -14580,18 +14830,18 @@
 </file>
 
 <file path=customXml/itemProps1.xml><?xml version="1.0" encoding="utf-8"?>
-<ds:datastoreItem xmlns:ds="http://schemas.openxmlformats.org/officeDocument/2006/customXml" ds:itemID="{5F6EF4C0-2CFE-447C-9862-DF092E0753A7}">
+<ds:datastoreItem xmlns:ds="http://schemas.openxmlformats.org/officeDocument/2006/customXml" ds:itemID="{5C2F5646-E427-4D55-999D-87C081284B66}">
   <ds:schemaRefs>
-    <ds:schemaRef ds:uri="http://schemas.microsoft.com/sharepoint/v3/contenttype/forms"/>
+    <ds:schemaRef ds:uri="http://schemas.microsoft.com/office/2006/metadata/properties"/>
+    <ds:schemaRef ds:uri="http://schemas.microsoft.com/office/infopath/2007/PartnerControls"/>
   </ds:schemaRefs>
 </ds:datastoreItem>
 </file>
 
 <file path=customXml/itemProps2.xml><?xml version="1.0" encoding="utf-8"?>
-<ds:datastoreItem xmlns:ds="http://schemas.openxmlformats.org/officeDocument/2006/customXml" ds:itemID="{5C2F5646-E427-4D55-999D-87C081284B66}">
+<ds:datastoreItem xmlns:ds="http://schemas.openxmlformats.org/officeDocument/2006/customXml" ds:itemID="{5F6EF4C0-2CFE-447C-9862-DF092E0753A7}">
   <ds:schemaRefs>
-    <ds:schemaRef ds:uri="http://schemas.microsoft.com/office/2006/metadata/properties"/>
-    <ds:schemaRef ds:uri="http://schemas.microsoft.com/office/infopath/2007/PartnerControls"/>
+    <ds:schemaRef ds:uri="http://schemas.microsoft.com/sharepoint/v3/contenttype/forms"/>
   </ds:schemaRefs>
 </ds:datastoreItem>
 </file>
@@ -14615,7 +14865,7 @@
 </file>
 
 <file path=customXml/itemProps4.xml><?xml version="1.0" encoding="utf-8"?>
-<ds:datastoreItem xmlns:ds="http://schemas.openxmlformats.org/officeDocument/2006/customXml" ds:itemID="{35B9F195-1B4C-4BB6-B890-CB00686F579A}">
+<ds:datastoreItem xmlns:ds="http://schemas.openxmlformats.org/officeDocument/2006/customXml" ds:itemID="{93C9CC47-3B07-4D74-8148-92E82A7B1A60}">
   <ds:schemaRefs>
     <ds:schemaRef ds:uri="http://schemas.openxmlformats.org/officeDocument/2006/bibliography"/>
   </ds:schemaRefs>

</xml_diff>

<commit_message>
update doc and ppt, 1 Apr 2020, 11:33
</commit_message>
<xml_diff>
--- a/docs/TIPP-AAI Capstone Project Report final.docx
+++ b/docs/TIPP-AAI Capstone Project Report final.docx
@@ -434,7 +434,7 @@
           <w:rFonts w:asciiTheme="minorHAnsi" w:hAnsiTheme="minorHAnsi"/>
         </w:rPr>
       </w:pPr>
-      <w:bookmarkStart w:id="0" w:name="_Toc36576159"/>
+      <w:bookmarkStart w:id="0" w:name="_Toc36632811"/>
       <w:r>
         <w:rPr>
           <w:rFonts w:asciiTheme="minorHAnsi" w:hAnsiTheme="minorHAnsi"/>
@@ -534,7 +534,7 @@
           <w:rFonts w:asciiTheme="minorHAnsi" w:hAnsiTheme="minorHAnsi"/>
         </w:rPr>
       </w:pPr>
-      <w:bookmarkStart w:id="1" w:name="_Toc36576160"/>
+      <w:bookmarkStart w:id="1" w:name="_Toc36632812"/>
       <w:r>
         <w:rPr>
           <w:rFonts w:asciiTheme="minorHAnsi" w:hAnsiTheme="minorHAnsi"/>
@@ -774,7 +774,7 @@
             </w:rPr>
             <w:fldChar w:fldCharType="separate"/>
           </w:r>
-          <w:hyperlink w:anchor="_Toc36576159" w:history="1">
+          <w:hyperlink w:anchor="_Toc36632811" w:history="1">
             <w:r>
               <w:rPr>
                 <w:rStyle w:val="Hyperlink"/>
@@ -801,7 +801,7 @@
                 <w:noProof/>
                 <w:webHidden/>
               </w:rPr>
-              <w:instrText xml:space="preserve"> PAGEREF _Toc36576159 \h </w:instrText>
+              <w:instrText xml:space="preserve"> PAGEREF _Toc36632811 \h </w:instrText>
             </w:r>
             <w:r>
               <w:rPr>
@@ -842,7 +842,7 @@
               <w:noProof/>
             </w:rPr>
           </w:pPr>
-          <w:hyperlink w:anchor="_Toc36576160" w:history="1">
+          <w:hyperlink w:anchor="_Toc36632812" w:history="1">
             <w:r>
               <w:rPr>
                 <w:rStyle w:val="Hyperlink"/>
@@ -869,7 +869,7 @@
                 <w:noProof/>
                 <w:webHidden/>
               </w:rPr>
-              <w:instrText xml:space="preserve"> PAGEREF _Toc36576160 \h </w:instrText>
+              <w:instrText xml:space="preserve"> PAGEREF _Toc36632812 \h </w:instrText>
             </w:r>
             <w:r>
               <w:rPr>
@@ -910,7 +910,7 @@
               <w:noProof/>
             </w:rPr>
           </w:pPr>
-          <w:hyperlink w:anchor="_Toc36576161" w:history="1">
+          <w:hyperlink w:anchor="_Toc36632813" w:history="1">
             <w:r>
               <w:rPr>
                 <w:rStyle w:val="Hyperlink"/>
@@ -937,7 +937,7 @@
                 <w:noProof/>
                 <w:webHidden/>
               </w:rPr>
-              <w:instrText xml:space="preserve"> PAGEREF _Toc36576161 \h </w:instrText>
+              <w:instrText xml:space="preserve"> PAGEREF _Toc36632813 \h </w:instrText>
             </w:r>
             <w:r>
               <w:rPr>
@@ -978,7 +978,7 @@
               <w:noProof/>
             </w:rPr>
           </w:pPr>
-          <w:hyperlink w:anchor="_Toc36576162" w:history="1">
+          <w:hyperlink w:anchor="_Toc36632814" w:history="1">
             <w:r>
               <w:rPr>
                 <w:rStyle w:val="Hyperlink"/>
@@ -1005,7 +1005,7 @@
                 <w:noProof/>
                 <w:webHidden/>
               </w:rPr>
-              <w:instrText xml:space="preserve"> PAGEREF _Toc36576162 \h </w:instrText>
+              <w:instrText xml:space="preserve"> PAGEREF _Toc36632814 \h </w:instrText>
             </w:r>
             <w:r>
               <w:rPr>
@@ -1046,7 +1046,7 @@
               <w:noProof/>
             </w:rPr>
           </w:pPr>
-          <w:hyperlink w:anchor="_Toc36576163" w:history="1">
+          <w:hyperlink w:anchor="_Toc36632815" w:history="1">
             <w:r>
               <w:rPr>
                 <w:rStyle w:val="Hyperlink"/>
@@ -1073,7 +1073,7 @@
                 <w:noProof/>
                 <w:webHidden/>
               </w:rPr>
-              <w:instrText xml:space="preserve"> PAGEREF _Toc36576163 \h </w:instrText>
+              <w:instrText xml:space="preserve"> PAGEREF _Toc36632815 \h </w:instrText>
             </w:r>
             <w:r>
               <w:rPr>
@@ -1114,7 +1114,7 @@
               <w:noProof/>
             </w:rPr>
           </w:pPr>
-          <w:hyperlink w:anchor="_Toc36576164" w:history="1">
+          <w:hyperlink w:anchor="_Toc36632816" w:history="1">
             <w:r>
               <w:rPr>
                 <w:rStyle w:val="Hyperlink"/>
@@ -1141,7 +1141,7 @@
                 <w:noProof/>
                 <w:webHidden/>
               </w:rPr>
-              <w:instrText xml:space="preserve"> PAGEREF _Toc36576164 \h </w:instrText>
+              <w:instrText xml:space="preserve"> PAGEREF _Toc36632816 \h </w:instrText>
             </w:r>
             <w:r>
               <w:rPr>
@@ -1182,7 +1182,7 @@
               <w:noProof/>
             </w:rPr>
           </w:pPr>
-          <w:hyperlink w:anchor="_Toc36576165" w:history="1">
+          <w:hyperlink w:anchor="_Toc36632817" w:history="1">
             <w:r>
               <w:rPr>
                 <w:rStyle w:val="Hyperlink"/>
@@ -1209,7 +1209,7 @@
                 <w:noProof/>
                 <w:webHidden/>
               </w:rPr>
-              <w:instrText xml:space="preserve"> PAGEREF _Toc36576165 \h </w:instrText>
+              <w:instrText xml:space="preserve"> PAGEREF _Toc36632817 \h </w:instrText>
             </w:r>
             <w:r>
               <w:rPr>
@@ -1250,7 +1250,7 @@
               <w:noProof/>
             </w:rPr>
           </w:pPr>
-          <w:hyperlink w:anchor="_Toc36576166" w:history="1">
+          <w:hyperlink w:anchor="_Toc36632818" w:history="1">
             <w:r>
               <w:rPr>
                 <w:rStyle w:val="Hyperlink"/>
@@ -1277,7 +1277,7 @@
                 <w:noProof/>
                 <w:webHidden/>
               </w:rPr>
-              <w:instrText xml:space="preserve"> PAGEREF _Toc36576166 \h </w:instrText>
+              <w:instrText xml:space="preserve"> PAGEREF _Toc36632818 \h </w:instrText>
             </w:r>
             <w:r>
               <w:rPr>
@@ -1318,7 +1318,7 @@
               <w:noProof/>
             </w:rPr>
           </w:pPr>
-          <w:hyperlink w:anchor="_Toc36576167" w:history="1">
+          <w:hyperlink w:anchor="_Toc36632819" w:history="1">
             <w:r>
               <w:rPr>
                 <w:rStyle w:val="Hyperlink"/>
@@ -1345,7 +1345,7 @@
                 <w:noProof/>
                 <w:webHidden/>
               </w:rPr>
-              <w:instrText xml:space="preserve"> PAGEREF _Toc36576167 \h </w:instrText>
+              <w:instrText xml:space="preserve"> PAGEREF _Toc36632819 \h </w:instrText>
             </w:r>
             <w:r>
               <w:rPr>
@@ -1386,7 +1386,7 @@
               <w:noProof/>
             </w:rPr>
           </w:pPr>
-          <w:hyperlink w:anchor="_Toc36576168" w:history="1">
+          <w:hyperlink w:anchor="_Toc36632820" w:history="1">
             <w:r>
               <w:rPr>
                 <w:rStyle w:val="Hyperlink"/>
@@ -1413,7 +1413,7 @@
                 <w:noProof/>
                 <w:webHidden/>
               </w:rPr>
-              <w:instrText xml:space="preserve"> PAGEREF _Toc36576168 \h </w:instrText>
+              <w:instrText xml:space="preserve"> PAGEREF _Toc36632820 \h </w:instrText>
             </w:r>
             <w:r>
               <w:rPr>
@@ -1454,7 +1454,7 @@
               <w:noProof/>
             </w:rPr>
           </w:pPr>
-          <w:hyperlink w:anchor="_Toc36576169" w:history="1">
+          <w:hyperlink w:anchor="_Toc36632821" w:history="1">
             <w:r>
               <w:rPr>
                 <w:rStyle w:val="Hyperlink"/>
@@ -1481,7 +1481,7 @@
                 <w:noProof/>
                 <w:webHidden/>
               </w:rPr>
-              <w:instrText xml:space="preserve"> PAGEREF _Toc36576169 \h </w:instrText>
+              <w:instrText xml:space="preserve"> PAGEREF _Toc36632821 \h </w:instrText>
             </w:r>
             <w:r>
               <w:rPr>
@@ -1522,7 +1522,7 @@
               <w:noProof/>
             </w:rPr>
           </w:pPr>
-          <w:hyperlink w:anchor="_Toc36576170" w:history="1">
+          <w:hyperlink w:anchor="_Toc36632822" w:history="1">
             <w:r>
               <w:rPr>
                 <w:rStyle w:val="Hyperlink"/>
@@ -1549,7 +1549,7 @@
                 <w:noProof/>
                 <w:webHidden/>
               </w:rPr>
-              <w:instrText xml:space="preserve"> PAGEREF _Toc36576170 \h </w:instrText>
+              <w:instrText xml:space="preserve"> PAGEREF _Toc36632822 \h </w:instrText>
             </w:r>
             <w:r>
               <w:rPr>
@@ -1590,7 +1590,7 @@
               <w:noProof/>
             </w:rPr>
           </w:pPr>
-          <w:hyperlink w:anchor="_Toc36576171" w:history="1">
+          <w:hyperlink w:anchor="_Toc36632823" w:history="1">
             <w:r>
               <w:rPr>
                 <w:rStyle w:val="Hyperlink"/>
@@ -1617,7 +1617,7 @@
                 <w:noProof/>
                 <w:webHidden/>
               </w:rPr>
-              <w:instrText xml:space="preserve"> PAGEREF _Toc36576171 \h </w:instrText>
+              <w:instrText xml:space="preserve"> PAGEREF _Toc36632823 \h </w:instrText>
             </w:r>
             <w:r>
               <w:rPr>
@@ -1658,7 +1658,7 @@
               <w:noProof/>
             </w:rPr>
           </w:pPr>
-          <w:hyperlink w:anchor="_Toc36576172" w:history="1">
+          <w:hyperlink w:anchor="_Toc36632824" w:history="1">
             <w:r>
               <w:rPr>
                 <w:rStyle w:val="Hyperlink"/>
@@ -1685,7 +1685,7 @@
                 <w:noProof/>
                 <w:webHidden/>
               </w:rPr>
-              <w:instrText xml:space="preserve"> PAGEREF _Toc36576172 \h </w:instrText>
+              <w:instrText xml:space="preserve"> PAGEREF _Toc36632824 \h </w:instrText>
             </w:r>
             <w:r>
               <w:rPr>
@@ -1726,7 +1726,7 @@
               <w:noProof/>
             </w:rPr>
           </w:pPr>
-          <w:hyperlink w:anchor="_Toc36576173" w:history="1">
+          <w:hyperlink w:anchor="_Toc36632825" w:history="1">
             <w:r>
               <w:rPr>
                 <w:rStyle w:val="Hyperlink"/>
@@ -1753,7 +1753,7 @@
                 <w:noProof/>
                 <w:webHidden/>
               </w:rPr>
-              <w:instrText xml:space="preserve"> PAGEREF _Toc36576173 \h </w:instrText>
+              <w:instrText xml:space="preserve"> PAGEREF _Toc36632825 \h </w:instrText>
             </w:r>
             <w:r>
               <w:rPr>
@@ -1794,7 +1794,7 @@
               <w:noProof/>
             </w:rPr>
           </w:pPr>
-          <w:hyperlink w:anchor="_Toc36576174" w:history="1">
+          <w:hyperlink w:anchor="_Toc36632826" w:history="1">
             <w:r>
               <w:rPr>
                 <w:rStyle w:val="Hyperlink"/>
@@ -1821,7 +1821,7 @@
                 <w:noProof/>
                 <w:webHidden/>
               </w:rPr>
-              <w:instrText xml:space="preserve"> PAGEREF _Toc36576174 \h </w:instrText>
+              <w:instrText xml:space="preserve"> PAGEREF _Toc36632826 \h </w:instrText>
             </w:r>
             <w:r>
               <w:rPr>
@@ -1862,7 +1862,7 @@
               <w:noProof/>
             </w:rPr>
           </w:pPr>
-          <w:hyperlink w:anchor="_Toc36576175" w:history="1">
+          <w:hyperlink w:anchor="_Toc36632827" w:history="1">
             <w:r>
               <w:rPr>
                 <w:rStyle w:val="Hyperlink"/>
@@ -1889,7 +1889,7 @@
                 <w:noProof/>
                 <w:webHidden/>
               </w:rPr>
-              <w:instrText xml:space="preserve"> PAGEREF _Toc36576175 \h </w:instrText>
+              <w:instrText xml:space="preserve"> PAGEREF _Toc36632827 \h </w:instrText>
             </w:r>
             <w:r>
               <w:rPr>
@@ -1930,7 +1930,7 @@
               <w:noProof/>
             </w:rPr>
           </w:pPr>
-          <w:hyperlink w:anchor="_Toc36576176" w:history="1">
+          <w:hyperlink w:anchor="_Toc36632828" w:history="1">
             <w:r>
               <w:rPr>
                 <w:rStyle w:val="Hyperlink"/>
@@ -1957,7 +1957,7 @@
                 <w:noProof/>
                 <w:webHidden/>
               </w:rPr>
-              <w:instrText xml:space="preserve"> PAGEREF _Toc36576176 \h </w:instrText>
+              <w:instrText xml:space="preserve"> PAGEREF _Toc36632828 \h </w:instrText>
             </w:r>
             <w:r>
               <w:rPr>
@@ -1998,7 +1998,7 @@
               <w:noProof/>
             </w:rPr>
           </w:pPr>
-          <w:hyperlink w:anchor="_Toc36576177" w:history="1">
+          <w:hyperlink w:anchor="_Toc36632829" w:history="1">
             <w:r>
               <w:rPr>
                 <w:rStyle w:val="Hyperlink"/>
@@ -2025,7 +2025,7 @@
                 <w:noProof/>
                 <w:webHidden/>
               </w:rPr>
-              <w:instrText xml:space="preserve"> PAGEREF _Toc36576177 \h </w:instrText>
+              <w:instrText xml:space="preserve"> PAGEREF _Toc36632829 \h </w:instrText>
             </w:r>
             <w:r>
               <w:rPr>
@@ -2066,7 +2066,7 @@
               <w:noProof/>
             </w:rPr>
           </w:pPr>
-          <w:hyperlink w:anchor="_Toc36576178" w:history="1">
+          <w:hyperlink w:anchor="_Toc36632830" w:history="1">
             <w:r>
               <w:rPr>
                 <w:rStyle w:val="Hyperlink"/>
@@ -2093,7 +2093,7 @@
                 <w:noProof/>
                 <w:webHidden/>
               </w:rPr>
-              <w:instrText xml:space="preserve"> PAGEREF _Toc36576178 \h </w:instrText>
+              <w:instrText xml:space="preserve"> PAGEREF _Toc36632830 \h </w:instrText>
             </w:r>
             <w:r>
               <w:rPr>
@@ -2134,7 +2134,7 @@
               <w:noProof/>
             </w:rPr>
           </w:pPr>
-          <w:hyperlink w:anchor="_Toc36576179" w:history="1">
+          <w:hyperlink w:anchor="_Toc36632831" w:history="1">
             <w:r>
               <w:rPr>
                 <w:rStyle w:val="Hyperlink"/>
@@ -2161,7 +2161,7 @@
                 <w:noProof/>
                 <w:webHidden/>
               </w:rPr>
-              <w:instrText xml:space="preserve"> PAGEREF _Toc36576179 \h </w:instrText>
+              <w:instrText xml:space="preserve"> PAGEREF _Toc36632831 \h </w:instrText>
             </w:r>
             <w:r>
               <w:rPr>
@@ -2202,7 +2202,7 @@
               <w:noProof/>
             </w:rPr>
           </w:pPr>
-          <w:hyperlink w:anchor="_Toc36576180" w:history="1">
+          <w:hyperlink w:anchor="_Toc36632832" w:history="1">
             <w:r>
               <w:rPr>
                 <w:rStyle w:val="Hyperlink"/>
@@ -2229,7 +2229,7 @@
                 <w:noProof/>
                 <w:webHidden/>
               </w:rPr>
-              <w:instrText xml:space="preserve"> PAGEREF _Toc36576180 \h </w:instrText>
+              <w:instrText xml:space="preserve"> PAGEREF _Toc36632832 \h </w:instrText>
             </w:r>
             <w:r>
               <w:rPr>
@@ -2270,7 +2270,7 @@
               <w:noProof/>
             </w:rPr>
           </w:pPr>
-          <w:hyperlink w:anchor="_Toc36576181" w:history="1">
+          <w:hyperlink w:anchor="_Toc36632833" w:history="1">
             <w:r>
               <w:rPr>
                 <w:rStyle w:val="Hyperlink"/>
@@ -2297,7 +2297,7 @@
                 <w:noProof/>
                 <w:webHidden/>
               </w:rPr>
-              <w:instrText xml:space="preserve"> PAGEREF _Toc36576181 \h </w:instrText>
+              <w:instrText xml:space="preserve"> PAGEREF _Toc36632833 \h </w:instrText>
             </w:r>
             <w:r>
               <w:rPr>
@@ -2338,7 +2338,7 @@
               <w:noProof/>
             </w:rPr>
           </w:pPr>
-          <w:hyperlink w:anchor="_Toc36576182" w:history="1">
+          <w:hyperlink w:anchor="_Toc36632834" w:history="1">
             <w:r>
               <w:rPr>
                 <w:rStyle w:val="Hyperlink"/>
@@ -2365,7 +2365,7 @@
                 <w:noProof/>
                 <w:webHidden/>
               </w:rPr>
-              <w:instrText xml:space="preserve"> PAGEREF _Toc36576182 \h </w:instrText>
+              <w:instrText xml:space="preserve"> PAGEREF _Toc36632834 \h </w:instrText>
             </w:r>
             <w:r>
               <w:rPr>
@@ -2406,7 +2406,7 @@
               <w:noProof/>
             </w:rPr>
           </w:pPr>
-          <w:hyperlink w:anchor="_Toc36576183" w:history="1">
+          <w:hyperlink w:anchor="_Toc36632835" w:history="1">
             <w:r>
               <w:rPr>
                 <w:rStyle w:val="Hyperlink"/>
@@ -2433,7 +2433,7 @@
                 <w:noProof/>
                 <w:webHidden/>
               </w:rPr>
-              <w:instrText xml:space="preserve"> PAGEREF _Toc36576183 \h </w:instrText>
+              <w:instrText xml:space="preserve"> PAGEREF _Toc36632835 \h </w:instrText>
             </w:r>
             <w:r>
               <w:rPr>
@@ -2474,13 +2474,13 @@
               <w:noProof/>
             </w:rPr>
           </w:pPr>
-          <w:hyperlink w:anchor="_Toc36576184" w:history="1">
+          <w:hyperlink w:anchor="_Toc36632836" w:history="1">
             <w:r>
               <w:rPr>
                 <w:rStyle w:val="Hyperlink"/>
                 <w:noProof/>
               </w:rPr>
-              <w:t>9.2 Reading and research list</w:t>
+              <w:t>9.2 Reading and Research list</w:t>
             </w:r>
             <w:r>
               <w:rPr>
@@ -2501,7 +2501,7 @@
                 <w:noProof/>
                 <w:webHidden/>
               </w:rPr>
-              <w:instrText xml:space="preserve"> PAGEREF _Toc36576184 \h </w:instrText>
+              <w:instrText xml:space="preserve"> PAGEREF _Toc36632836 \h </w:instrText>
             </w:r>
             <w:r>
               <w:rPr>
@@ -2590,7 +2590,7 @@
           <w:rFonts w:asciiTheme="minorHAnsi" w:hAnsiTheme="minorHAnsi"/>
         </w:rPr>
       </w:pPr>
-      <w:bookmarkStart w:id="2" w:name="_Toc36576161"/>
+      <w:bookmarkStart w:id="2" w:name="_Toc36632813"/>
       <w:r>
         <w:rPr>
           <w:rFonts w:asciiTheme="minorHAnsi" w:hAnsiTheme="minorHAnsi"/>
@@ -2628,7 +2628,7 @@
         <w:pStyle w:val="Heading2"/>
       </w:pPr>
       <w:bookmarkStart w:id="3" w:name="_Toc36542782"/>
-      <w:bookmarkStart w:id="4" w:name="_Toc36576162"/>
+      <w:bookmarkStart w:id="4" w:name="_Toc36632814"/>
       <w:r>
         <w:t xml:space="preserve">1.1 </w:t>
       </w:r>
@@ -2715,7 +2715,7 @@
           <w:rFonts w:asciiTheme="minorHAnsi" w:hAnsiTheme="minorHAnsi"/>
         </w:rPr>
       </w:pPr>
-      <w:bookmarkStart w:id="5" w:name="_Toc36576163"/>
+      <w:bookmarkStart w:id="5" w:name="_Toc36632815"/>
       <w:r>
         <w:rPr>
           <w:rFonts w:asciiTheme="minorHAnsi" w:hAnsiTheme="minorHAnsi"/>
@@ -2796,7 +2796,7 @@
         </w:rPr>
       </w:pPr>
       <w:bookmarkStart w:id="6" w:name="_Toc36542784"/>
-      <w:bookmarkStart w:id="7" w:name="_Toc36576164"/>
+      <w:bookmarkStart w:id="7" w:name="_Toc36632816"/>
       <w:r>
         <w:rPr>
           <w:rFonts w:asciiTheme="minorHAnsi" w:hAnsiTheme="minorHAnsi"/>
@@ -2883,14 +2883,27 @@
       <w:r>
         <w:t xml:space="preserve">Figure </w:t>
       </w:r>
-      <w:fldSimple w:instr=" SEQ Figure \* ARABIC ">
-        <w:r>
-          <w:rPr>
-            <w:noProof/>
-          </w:rPr>
-          <w:t>1</w:t>
-        </w:r>
-      </w:fldSimple>
+      <w:r>
+        <w:fldChar w:fldCharType="begin"/>
+      </w:r>
+      <w:r>
+        <w:instrText xml:space="preserve"> SEQ Figure \* ARABIC </w:instrText>
+      </w:r>
+      <w:r>
+        <w:fldChar w:fldCharType="separate"/>
+      </w:r>
+      <w:r>
+        <w:rPr>
+          <w:noProof/>
+        </w:rPr>
+        <w:t>1</w:t>
+      </w:r>
+      <w:r>
+        <w:rPr>
+          <w:noProof/>
+        </w:rPr>
+        <w:fldChar w:fldCharType="end"/>
+      </w:r>
       <w:r>
         <w:t>. Software Data Flow</w:t>
       </w:r>
@@ -2900,15 +2913,7 @@
         <w:jc w:val="both"/>
       </w:pPr>
       <w:r>
-        <w:t>The software is developed using available open-source application frameworks (</w:t>
-      </w:r>
-      <w:proofErr w:type="spellStart"/>
-      <w:r>
-        <w:t>Streamlit</w:t>
-      </w:r>
-      <w:proofErr w:type="spellEnd"/>
-      <w:r>
-        <w:t>, Flask</w:t>
+        <w:t>The software is developed using available open-source application frameworks (Streamlit, Flask</w:t>
       </w:r>
       <w:r>
         <w:t>, Newspaper3k</w:t>
@@ -2951,7 +2956,7 @@
         </w:rPr>
       </w:pPr>
       <w:bookmarkStart w:id="8" w:name="_Toc36542785"/>
-      <w:bookmarkStart w:id="9" w:name="_Toc36576165"/>
+      <w:bookmarkStart w:id="9" w:name="_Toc36632817"/>
       <w:r>
         <w:rPr>
           <w:rFonts w:asciiTheme="minorHAnsi" w:hAnsiTheme="minorHAnsi"/>
@@ -3124,7 +3129,7 @@
         </w:rPr>
       </w:pPr>
       <w:bookmarkStart w:id="10" w:name="_Toc36542786"/>
-      <w:bookmarkStart w:id="11" w:name="_Toc36576166"/>
+      <w:bookmarkStart w:id="11" w:name="_Toc36632818"/>
       <w:r>
         <w:rPr>
           <w:rFonts w:asciiTheme="minorHAnsi" w:hAnsiTheme="minorHAnsi"/>
@@ -3174,7 +3179,7 @@
           <w:rFonts w:asciiTheme="minorHAnsi" w:hAnsiTheme="minorHAnsi"/>
         </w:rPr>
       </w:pPr>
-      <w:bookmarkStart w:id="12" w:name="_Toc36576167"/>
+      <w:bookmarkStart w:id="12" w:name="_Toc36632819"/>
       <w:r>
         <w:rPr>
           <w:rFonts w:asciiTheme="minorHAnsi" w:hAnsiTheme="minorHAnsi"/>
@@ -3192,7 +3197,7 @@
         </w:rPr>
       </w:pPr>
       <w:bookmarkStart w:id="13" w:name="_Toc36542789"/>
-      <w:bookmarkStart w:id="14" w:name="_Toc36576168"/>
+      <w:bookmarkStart w:id="14" w:name="_Toc36632820"/>
       <w:r>
         <w:rPr>
           <w:rFonts w:asciiTheme="minorHAnsi" w:hAnsiTheme="minorHAnsi"/>
@@ -3588,7 +3593,7 @@
         </w:rPr>
       </w:pPr>
       <w:bookmarkStart w:id="15" w:name="_Toc36542790"/>
-      <w:bookmarkStart w:id="16" w:name="_Toc36576169"/>
+      <w:bookmarkStart w:id="16" w:name="_Toc36632821"/>
       <w:r>
         <w:rPr>
           <w:rFonts w:asciiTheme="minorHAnsi" w:hAnsiTheme="minorHAnsi"/>
@@ -3823,7 +3828,7 @@
           <w:rFonts w:asciiTheme="minorHAnsi" w:hAnsiTheme="minorHAnsi"/>
         </w:rPr>
       </w:pPr>
-      <w:bookmarkStart w:id="17" w:name="_Toc36576170"/>
+      <w:bookmarkStart w:id="17" w:name="_Toc36632822"/>
       <w:r>
         <w:rPr>
           <w:rFonts w:asciiTheme="minorHAnsi" w:hAnsiTheme="minorHAnsi"/>
@@ -3840,7 +3845,7 @@
           <w:rFonts w:asciiTheme="minorHAnsi" w:hAnsiTheme="minorHAnsi"/>
         </w:rPr>
       </w:pPr>
-      <w:bookmarkStart w:id="18" w:name="_Toc36576171"/>
+      <w:bookmarkStart w:id="18" w:name="_Toc36632823"/>
       <w:r>
         <w:rPr>
           <w:rFonts w:asciiTheme="minorHAnsi" w:hAnsiTheme="minorHAnsi"/>
@@ -4348,7 +4353,7 @@
           <w:rFonts w:asciiTheme="minorHAnsi" w:hAnsiTheme="minorHAnsi"/>
         </w:rPr>
       </w:pPr>
-      <w:bookmarkStart w:id="19" w:name="_Toc36576172"/>
+      <w:bookmarkStart w:id="19" w:name="_Toc36632824"/>
       <w:r>
         <w:rPr>
           <w:rFonts w:asciiTheme="minorHAnsi" w:hAnsiTheme="minorHAnsi"/>
@@ -4461,7 +4466,7 @@
           <w:rFonts w:asciiTheme="minorHAnsi" w:hAnsiTheme="minorHAnsi"/>
         </w:rPr>
       </w:pPr>
-      <w:bookmarkStart w:id="20" w:name="_Toc36576173"/>
+      <w:bookmarkStart w:id="20" w:name="_Toc36632825"/>
       <w:r>
         <w:rPr>
           <w:rFonts w:asciiTheme="minorHAnsi" w:hAnsiTheme="minorHAnsi"/>
@@ -4566,7 +4571,18 @@
           <w:szCs w:val="24"/>
           <w:lang w:eastAsia="en-US"/>
         </w:rPr>
-        <w:t xml:space="preserve">er without </w:t>
+        <w:t>er with</w:t>
+      </w:r>
+      <w:bookmarkStart w:id="21" w:name="_GoBack"/>
+      <w:bookmarkEnd w:id="21"/>
+      <w:r>
+        <w:rPr>
+          <w:rFonts w:cs="Times New Roman"/>
+          <w:sz w:val="24"/>
+          <w:szCs w:val="24"/>
+          <w:lang w:eastAsia="en-US"/>
+        </w:rPr>
+        <w:t xml:space="preserve"> </w:t>
       </w:r>
       <w:r>
         <w:rPr>
@@ -4618,7 +4634,7 @@
           <w:rFonts w:asciiTheme="minorHAnsi" w:hAnsiTheme="minorHAnsi"/>
         </w:rPr>
       </w:pPr>
-      <w:bookmarkStart w:id="21" w:name="_Toc36576174"/>
+      <w:bookmarkStart w:id="22" w:name="_Toc36632826"/>
       <w:r>
         <w:rPr>
           <w:rFonts w:asciiTheme="minorHAnsi" w:hAnsiTheme="minorHAnsi"/>
@@ -4632,7 +4648,7 @@
         </w:rPr>
         <w:t>Recommendations</w:t>
       </w:r>
-      <w:bookmarkEnd w:id="21"/>
+      <w:bookmarkEnd w:id="22"/>
     </w:p>
     <w:p>
       <w:pPr>
@@ -4662,15 +4678,7 @@
         <w:t>), and limited fine-tuning options, which limits our ability to improve the product.  As an improvement, the user can migrate to a full-fletch web development environment</w:t>
       </w:r>
       <w:r>
-        <w:t xml:space="preserve">, probably using </w:t>
-      </w:r>
-      <w:proofErr w:type="spellStart"/>
-      <w:r>
-        <w:t>Javascript</w:t>
-      </w:r>
-      <w:proofErr w:type="spellEnd"/>
-      <w:r>
-        <w:t>, HTML5, Bootstrap, jQuery, for example</w:t>
+        <w:t>, probably using Javascript, HTML5, Bootstrap, jQuery, for example</w:t>
       </w:r>
       <w:r>
         <w:t xml:space="preserve">. </w:t>
@@ -4725,7 +4733,7 @@
           <w:rFonts w:asciiTheme="minorHAnsi" w:hAnsiTheme="minorHAnsi"/>
         </w:rPr>
       </w:pPr>
-      <w:bookmarkStart w:id="22" w:name="_Toc36576175"/>
+      <w:bookmarkStart w:id="23" w:name="_Toc36632827"/>
       <w:r>
         <w:rPr>
           <w:rFonts w:asciiTheme="minorHAnsi" w:hAnsiTheme="minorHAnsi"/>
@@ -4739,7 +4747,7 @@
         </w:rPr>
         <w:t>Appendices</w:t>
       </w:r>
-      <w:bookmarkEnd w:id="22"/>
+      <w:bookmarkEnd w:id="23"/>
     </w:p>
     <w:p>
       <w:pPr>
@@ -4754,8 +4762,8 @@
           <w:rFonts w:asciiTheme="minorHAnsi" w:hAnsiTheme="minorHAnsi"/>
         </w:rPr>
       </w:pPr>
-      <w:bookmarkStart w:id="23" w:name="_Toc36542794"/>
-      <w:bookmarkStart w:id="24" w:name="_Toc36576176"/>
+      <w:bookmarkStart w:id="24" w:name="_Toc36542794"/>
+      <w:bookmarkStart w:id="25" w:name="_Toc36632828"/>
       <w:r>
         <w:rPr>
           <w:rFonts w:asciiTheme="minorHAnsi" w:hAnsiTheme="minorHAnsi"/>
@@ -4768,8 +4776,8 @@
         </w:rPr>
         <w:t>GitHub</w:t>
       </w:r>
-      <w:bookmarkEnd w:id="23"/>
       <w:bookmarkEnd w:id="24"/>
+      <w:bookmarkEnd w:id="25"/>
     </w:p>
     <w:p>
       <w:pPr>
@@ -4958,8 +4966,8 @@
           <w:rFonts w:asciiTheme="minorHAnsi" w:hAnsiTheme="minorHAnsi"/>
         </w:rPr>
       </w:pPr>
-      <w:bookmarkStart w:id="25" w:name="_Toc36542795"/>
-      <w:bookmarkStart w:id="26" w:name="_Toc36576177"/>
+      <w:bookmarkStart w:id="26" w:name="_Toc36542795"/>
+      <w:bookmarkStart w:id="27" w:name="_Toc36632829"/>
       <w:r>
         <w:rPr>
           <w:rFonts w:asciiTheme="minorHAnsi" w:hAnsiTheme="minorHAnsi"/>
@@ -4972,8 +4980,8 @@
         </w:rPr>
         <w:t>Development Environment</w:t>
       </w:r>
-      <w:bookmarkEnd w:id="25"/>
       <w:bookmarkEnd w:id="26"/>
+      <w:bookmarkEnd w:id="27"/>
     </w:p>
     <w:p>
       <w:pPr>
@@ -5004,8 +5012,8 @@
           <w:rFonts w:asciiTheme="minorHAnsi" w:hAnsiTheme="minorHAnsi"/>
         </w:rPr>
       </w:pPr>
-      <w:bookmarkStart w:id="27" w:name="_Toc36542796"/>
-      <w:bookmarkStart w:id="28" w:name="_Toc36576178"/>
+      <w:bookmarkStart w:id="28" w:name="_Toc36542796"/>
+      <w:bookmarkStart w:id="29" w:name="_Toc36632830"/>
       <w:r>
         <w:rPr>
           <w:rFonts w:asciiTheme="minorHAnsi" w:hAnsiTheme="minorHAnsi"/>
@@ -5019,8 +5027,8 @@
         </w:rPr>
         <w:t>Extractive Summarizer</w:t>
       </w:r>
-      <w:bookmarkEnd w:id="27"/>
       <w:bookmarkEnd w:id="28"/>
+      <w:bookmarkEnd w:id="29"/>
     </w:p>
     <w:p>
       <w:pPr>
@@ -5215,15 +5223,7 @@
         <w:jc w:val="both"/>
       </w:pPr>
       <w:r>
-        <w:t xml:space="preserve">Once </w:t>
-      </w:r>
-      <w:proofErr w:type="spellStart"/>
-      <w:r>
-        <w:t>Streamlit</w:t>
-      </w:r>
-      <w:proofErr w:type="spellEnd"/>
-      <w:r>
-        <w:t xml:space="preserve"> is running, you will notice the webapp is running in your browser.  If the Streamlit web app is not running in your browser, you can bring up the Streamlit web app by </w:t>
+        <w:t xml:space="preserve">Once Streamlit is running, you will notice the webapp is running in your browser.  If the Streamlit web app is not running in your browser, you can bring up the Streamlit web app by </w:t>
       </w:r>
       <w:r>
         <w:t xml:space="preserve">issuing this URL: </w:t>
@@ -5498,8 +5498,8 @@
           <w:rFonts w:asciiTheme="minorHAnsi" w:hAnsiTheme="minorHAnsi"/>
         </w:rPr>
       </w:pPr>
-      <w:bookmarkStart w:id="29" w:name="_Toc36542797"/>
-      <w:bookmarkStart w:id="30" w:name="_Toc36576179"/>
+      <w:bookmarkStart w:id="30" w:name="_Toc36542797"/>
+      <w:bookmarkStart w:id="31" w:name="_Toc36632831"/>
       <w:r>
         <w:rPr>
           <w:rFonts w:asciiTheme="minorHAnsi" w:hAnsiTheme="minorHAnsi"/>
@@ -5512,8 +5512,8 @@
         </w:rPr>
         <w:t>Running the Summarizer</w:t>
       </w:r>
-      <w:bookmarkEnd w:id="29"/>
       <w:bookmarkEnd w:id="30"/>
+      <w:bookmarkEnd w:id="31"/>
     </w:p>
     <w:p>
       <w:pPr>
@@ -5966,8 +5966,8 @@
           <w:rFonts w:asciiTheme="minorHAnsi" w:hAnsiTheme="minorHAnsi"/>
         </w:rPr>
       </w:pPr>
-      <w:bookmarkStart w:id="31" w:name="_Toc36542798"/>
-      <w:bookmarkStart w:id="32" w:name="_Toc36576180"/>
+      <w:bookmarkStart w:id="32" w:name="_Toc36542798"/>
+      <w:bookmarkStart w:id="33" w:name="_Toc36632832"/>
       <w:r>
         <w:rPr>
           <w:rFonts w:asciiTheme="minorHAnsi" w:hAnsiTheme="minorHAnsi"/>
@@ -5980,8 +5980,8 @@
         </w:rPr>
         <w:t>ROUGE scoring model</w:t>
       </w:r>
-      <w:bookmarkEnd w:id="31"/>
       <w:bookmarkEnd w:id="32"/>
+      <w:bookmarkEnd w:id="33"/>
     </w:p>
     <w:p>
       <w:pPr>
@@ -6362,8 +6362,8 @@
           <w:rFonts w:asciiTheme="minorHAnsi" w:hAnsiTheme="minorHAnsi"/>
         </w:rPr>
       </w:pPr>
-      <w:bookmarkStart w:id="33" w:name="_Toc36542799"/>
-      <w:bookmarkStart w:id="34" w:name="_Toc36576181"/>
+      <w:bookmarkStart w:id="34" w:name="_Toc36542799"/>
+      <w:bookmarkStart w:id="35" w:name="_Toc36632833"/>
       <w:r>
         <w:rPr>
           <w:rFonts w:asciiTheme="minorHAnsi" w:hAnsiTheme="minorHAnsi"/>
@@ -6376,8 +6376,8 @@
         </w:rPr>
         <w:t>Library Versions</w:t>
       </w:r>
-      <w:bookmarkEnd w:id="33"/>
       <w:bookmarkEnd w:id="34"/>
+      <w:bookmarkEnd w:id="35"/>
     </w:p>
     <w:tbl>
       <w:tblPr>
@@ -6855,7 +6855,7 @@
           <w:rFonts w:asciiTheme="minorHAnsi" w:hAnsiTheme="minorHAnsi"/>
         </w:rPr>
       </w:pPr>
-      <w:bookmarkStart w:id="35" w:name="_Toc36576182"/>
+      <w:bookmarkStart w:id="36" w:name="_Toc36632834"/>
       <w:r>
         <w:rPr>
           <w:rFonts w:asciiTheme="minorHAnsi" w:hAnsiTheme="minorHAnsi"/>
@@ -6869,7 +6869,7 @@
         </w:rPr>
         <w:t>References</w:t>
       </w:r>
-      <w:bookmarkEnd w:id="35"/>
+      <w:bookmarkEnd w:id="36"/>
     </w:p>
     <w:p>
       <w:pPr>
@@ -6884,8 +6884,8 @@
           <w:rFonts w:asciiTheme="minorHAnsi" w:hAnsiTheme="minorHAnsi"/>
         </w:rPr>
       </w:pPr>
-      <w:bookmarkStart w:id="36" w:name="_Toc36542802"/>
-      <w:bookmarkStart w:id="37" w:name="_Toc36576183"/>
+      <w:bookmarkStart w:id="37" w:name="_Toc36542802"/>
+      <w:bookmarkStart w:id="38" w:name="_Toc36632835"/>
       <w:r>
         <w:rPr>
           <w:rFonts w:asciiTheme="minorHAnsi" w:hAnsiTheme="minorHAnsi"/>
@@ -6898,8 +6898,8 @@
         </w:rPr>
         <w:t>Main modules/Libraries</w:t>
       </w:r>
-      <w:bookmarkEnd w:id="36"/>
       <w:bookmarkEnd w:id="37"/>
+      <w:bookmarkEnd w:id="38"/>
     </w:p>
     <w:p>
       <w:pPr>
@@ -6987,8 +6987,8 @@
           <w:rFonts w:asciiTheme="minorHAnsi" w:hAnsiTheme="minorHAnsi"/>
         </w:rPr>
       </w:pPr>
-      <w:bookmarkStart w:id="38" w:name="_Toc36542803"/>
-      <w:bookmarkStart w:id="39" w:name="_Toc36576184"/>
+      <w:bookmarkStart w:id="39" w:name="_Toc36542803"/>
+      <w:bookmarkStart w:id="40" w:name="_Toc36632836"/>
       <w:r>
         <w:rPr>
           <w:rFonts w:asciiTheme="minorHAnsi" w:hAnsiTheme="minorHAnsi"/>
@@ -7013,8 +7013,8 @@
         </w:rPr>
         <w:t>esearch list</w:t>
       </w:r>
-      <w:bookmarkEnd w:id="38"/>
       <w:bookmarkEnd w:id="39"/>
+      <w:bookmarkEnd w:id="40"/>
     </w:p>
     <w:tbl>
       <w:tblPr>
@@ -9637,8 +9637,6 @@
               </w:rPr>
               <w:t>EL</w:t>
             </w:r>
-            <w:bookmarkStart w:id="40" w:name="_GoBack"/>
-            <w:bookmarkEnd w:id="40"/>
           </w:p>
         </w:tc>
         <w:tc>
@@ -14639,18 +14637,18 @@
 </file>
 
 <file path=customXml/item1.xml><?xml version="1.0" encoding="utf-8"?>
-<p:properties xmlns:p="http://schemas.microsoft.com/office/2006/metadata/properties" xmlns:xsi="http://www.w3.org/2001/XMLSchema-instance" xmlns:pc="http://schemas.microsoft.com/office/infopath/2007/PartnerControls">
-  <documentManagement/>
-</p:properties>
-</file>
-
-<file path=customXml/item2.xml><?xml version="1.0" encoding="utf-8"?>
 <?mso-contentType ?>
 <FormTemplates xmlns="http://schemas.microsoft.com/sharepoint/v3/contenttype/forms">
   <Display>DocumentLibraryForm</Display>
   <Edit>DocumentLibraryForm</Edit>
   <New>DocumentLibraryForm</New>
 </FormTemplates>
+</file>
+
+<file path=customXml/item2.xml><?xml version="1.0" encoding="utf-8"?>
+<p:properties xmlns:p="http://schemas.microsoft.com/office/2006/metadata/properties" xmlns:xsi="http://www.w3.org/2001/XMLSchema-instance" xmlns:pc="http://schemas.microsoft.com/office/infopath/2007/PartnerControls">
+  <documentManagement/>
+</p:properties>
 </file>
 
 <file path=customXml/item3.xml><?xml version="1.0" encoding="utf-8"?>
@@ -14830,18 +14828,18 @@
 </file>
 
 <file path=customXml/itemProps1.xml><?xml version="1.0" encoding="utf-8"?>
-<ds:datastoreItem xmlns:ds="http://schemas.openxmlformats.org/officeDocument/2006/customXml" ds:itemID="{5C2F5646-E427-4D55-999D-87C081284B66}">
+<ds:datastoreItem xmlns:ds="http://schemas.openxmlformats.org/officeDocument/2006/customXml" ds:itemID="{5F6EF4C0-2CFE-447C-9862-DF092E0753A7}">
   <ds:schemaRefs>
-    <ds:schemaRef ds:uri="http://schemas.microsoft.com/office/2006/metadata/properties"/>
-    <ds:schemaRef ds:uri="http://schemas.microsoft.com/office/infopath/2007/PartnerControls"/>
+    <ds:schemaRef ds:uri="http://schemas.microsoft.com/sharepoint/v3/contenttype/forms"/>
   </ds:schemaRefs>
 </ds:datastoreItem>
 </file>
 
 <file path=customXml/itemProps2.xml><?xml version="1.0" encoding="utf-8"?>
-<ds:datastoreItem xmlns:ds="http://schemas.openxmlformats.org/officeDocument/2006/customXml" ds:itemID="{5F6EF4C0-2CFE-447C-9862-DF092E0753A7}">
+<ds:datastoreItem xmlns:ds="http://schemas.openxmlformats.org/officeDocument/2006/customXml" ds:itemID="{5C2F5646-E427-4D55-999D-87C081284B66}">
   <ds:schemaRefs>
-    <ds:schemaRef ds:uri="http://schemas.microsoft.com/sharepoint/v3/contenttype/forms"/>
+    <ds:schemaRef ds:uri="http://schemas.microsoft.com/office/2006/metadata/properties"/>
+    <ds:schemaRef ds:uri="http://schemas.microsoft.com/office/infopath/2007/PartnerControls"/>
   </ds:schemaRefs>
 </ds:datastoreItem>
 </file>
@@ -14865,7 +14863,7 @@
 </file>
 
 <file path=customXml/itemProps4.xml><?xml version="1.0" encoding="utf-8"?>
-<ds:datastoreItem xmlns:ds="http://schemas.openxmlformats.org/officeDocument/2006/customXml" ds:itemID="{93C9CC47-3B07-4D74-8148-92E82A7B1A60}">
+<ds:datastoreItem xmlns:ds="http://schemas.openxmlformats.org/officeDocument/2006/customXml" ds:itemID="{DAB199EC-3628-494A-A17C-7E1D1FAA4C28}">
   <ds:schemaRefs>
     <ds:schemaRef ds:uri="http://schemas.openxmlformats.org/officeDocument/2006/bibliography"/>
   </ds:schemaRefs>

</xml_diff>